<commit_message>
init -> commit von Rechner Niclass-MBP.fritz.box
</commit_message>
<xml_diff>
--- a/frontend/public/temp/page_1.docx
+++ b/frontend/public/temp/page_1.docx
@@ -1,6 +1,6 @@
 
 <file path=word/document.xml><?xml version="1.0" encoding="utf-8"?>
-<w:document xmlns:wpc="http://schemas.microsoft.com/office/word/2010/wordprocessingCanvas" xmlns:cx="http://schemas.microsoft.com/office/drawing/2014/chartex" xmlns:cx1="http://schemas.microsoft.com/office/drawing/2015/9/8/chartex" xmlns:cx2="http://schemas.microsoft.com/office/drawing/2015/10/21/chartex" xmlns:cx3="http://schemas.microsoft.com/office/drawing/2016/5/9/chartex" xmlns:cx4="http://schemas.microsoft.com/office/drawing/2016/5/10/chartex" xmlns:cx5="http://schemas.microsoft.com/office/drawing/2016/5/11/chartex" xmlns:cx6="http://schemas.microsoft.com/office/drawing/2016/5/12/chartex" xmlns:cx7="http://schemas.microsoft.com/office/drawing/2016/5/13/chartex" xmlns:cx8="http://schemas.microsoft.com/office/drawing/2016/5/14/chartex" xmlns:mc="http://schemas.openxmlformats.org/markup-compatibility/2006" xmlns:aink="http://schemas.microsoft.com/office/drawing/2016/ink" xmlns:am3d="http://schemas.microsoft.com/office/drawing/2017/model3d" xmlns:o="urn:schemas-microsoft-com:office:office" xmlns:oel="http://schemas.microsoft.com/office/2019/extlst" xmlns:r="http://schemas.openxmlformats.org/officeDocument/2006/relationships" xmlns:m="http://schemas.openxmlformats.org/officeDocument/2006/math" xmlns:v="urn:schemas-microsoft-com:vml" xmlns:wp14="http://schemas.microsoft.com/office/word/2010/wordprocessingDrawing" xmlns:wp="http://schemas.openxmlformats.org/drawingml/2006/wordprocessingDrawing" xmlns:w10="urn:schemas-microsoft-com:office:word" xmlns:w="http://schemas.openxmlformats.org/wordprocessingml/2006/main" xmlns:w14="http://schemas.microsoft.com/office/word/2010/wordml" xmlns:w15="http://schemas.microsoft.com/office/word/2012/wordml" xmlns:w16cex="http://schemas.microsoft.com/office/word/2018/wordml/cex" xmlns:w16cid="http://schemas.microsoft.com/office/word/2016/wordml/cid" xmlns:w16="http://schemas.microsoft.com/office/word/2018/wordml" xmlns:w16sdtdh="http://schemas.microsoft.com/office/word/2020/wordml/sdtdatahash" xmlns:w16se="http://schemas.microsoft.com/office/word/2015/wordml/symex" xmlns:wpg="http://schemas.microsoft.com/office/word/2010/wordprocessingGroup" xmlns:wpi="http://schemas.microsoft.com/office/word/2010/wordprocessingInk" xmlns:wne="http://schemas.microsoft.com/office/word/2006/wordml" xmlns:wps="http://schemas.microsoft.com/office/word/2010/wordprocessingShape" mc:Ignorable="w14 w15 w16se w16cid w16 w16cex w16sdtdh wp14">
+<w:document xmlns:wpc="http://schemas.microsoft.com/office/word/2010/wordprocessingCanvas" xmlns:cx="http://schemas.microsoft.com/office/drawing/2014/chartex" xmlns:cx1="http://schemas.microsoft.com/office/drawing/2015/9/8/chartex" xmlns:cx2="http://schemas.microsoft.com/office/drawing/2015/10/21/chartex" xmlns:cx3="http://schemas.microsoft.com/office/drawing/2016/5/9/chartex" xmlns:cx4="http://schemas.microsoft.com/office/drawing/2016/5/10/chartex" xmlns:cx5="http://schemas.microsoft.com/office/drawing/2016/5/11/chartex" xmlns:cx6="http://schemas.microsoft.com/office/drawing/2016/5/12/chartex" xmlns:cx7="http://schemas.microsoft.com/office/drawing/2016/5/13/chartex" xmlns:cx8="http://schemas.microsoft.com/office/drawing/2016/5/14/chartex" xmlns:mc="http://schemas.openxmlformats.org/markup-compatibility/2006" xmlns:aink="http://schemas.microsoft.com/office/drawing/2016/ink" xmlns:am3d="http://schemas.microsoft.com/office/drawing/2017/model3d" xmlns:o="urn:schemas-microsoft-com:office:office" xmlns:oel="http://schemas.microsoft.com/office/2019/extlst" xmlns:r="http://schemas.openxmlformats.org/officeDocument/2006/relationships" xmlns:m="http://schemas.openxmlformats.org/officeDocument/2006/math" xmlns:v="urn:schemas-microsoft-com:vml" xmlns:wp14="http://schemas.microsoft.com/office/word/2010/wordprocessingDrawing" xmlns:wp="http://schemas.openxmlformats.org/drawingml/2006/wordprocessingDrawing" xmlns:w10="urn:schemas-microsoft-com:office:word" xmlns:w="http://schemas.openxmlformats.org/wordprocessingml/2006/main" xmlns:w14="http://schemas.microsoft.com/office/word/2010/wordml" xmlns:w15="http://schemas.microsoft.com/office/word/2012/wordml" xmlns:w16cex="http://schemas.microsoft.com/office/word/2018/wordml/cex" xmlns:w16cid="http://schemas.microsoft.com/office/word/2016/wordml/cid" xmlns:w16="http://schemas.microsoft.com/office/word/2018/wordml" xmlns:w16du="http://schemas.microsoft.com/office/word/2023/wordml/word16du" xmlns:w16sdtdh="http://schemas.microsoft.com/office/word/2020/wordml/sdtdatahash" xmlns:w16se="http://schemas.microsoft.com/office/word/2015/wordml/symex" xmlns:wpg="http://schemas.microsoft.com/office/word/2010/wordprocessingGroup" xmlns:wpi="http://schemas.microsoft.com/office/word/2010/wordprocessingInk" xmlns:wne="http://schemas.microsoft.com/office/word/2006/wordml" xmlns:wps="http://schemas.microsoft.com/office/word/2010/wordprocessingShape" mc:Ignorable="w14 w15 w16se w16cid w16 w16cex w16sdtdh w16du wp14">
   <w:body>
     <w:p>
       <w:pPr>
@@ -13,6 +13,145 @@
           <w:sz w:val="55"/>
         </w:rPr>
       </w:pPr>
+      <w:r>
+        <w:rPr>
+          <w:noProof/>
+        </w:rPr>
+        <mc:AlternateContent>
+          <mc:Choice Requires="wps">
+            <w:drawing>
+              <wp:anchor distT="0" distB="0" distL="0" distR="0" simplePos="0" relativeHeight="15723008" behindDoc="0" locked="0" layoutInCell="1" allowOverlap="1" wp14:anchorId="6C2DE957" wp14:editId="06445105">
+                <wp:simplePos x="0" y="0"/>
+                <wp:positionH relativeFrom="page">
+                  <wp:posOffset>5490210</wp:posOffset>
+                </wp:positionH>
+                <wp:positionV relativeFrom="paragraph">
+                  <wp:posOffset>-317500</wp:posOffset>
+                </wp:positionV>
+                <wp:extent cx="524510" cy="381000"/>
+                <wp:effectExtent l="0" t="0" r="0" b="0"/>
+                <wp:wrapNone/>
+                <wp:docPr id="8" name="Textbox 8"/>
+                <wp:cNvGraphicFramePr>
+                  <a:graphicFrameLocks xmlns:a="http://schemas.openxmlformats.org/drawingml/2006/main"/>
+                </wp:cNvGraphicFramePr>
+                <a:graphic xmlns:a="http://schemas.openxmlformats.org/drawingml/2006/main">
+                  <a:graphicData uri="http://schemas.microsoft.com/office/word/2010/wordprocessingShape">
+                    <wps:wsp>
+                      <wps:cNvSpPr txBox="1">
+                        <a:spLocks/>
+                      </wps:cNvSpPr>
+                      <wps:spPr>
+                        <a:xfrm>
+                          <a:off x="0" y="0"/>
+                          <a:ext cx="524510" cy="381000"/>
+                        </a:xfrm>
+                        <a:prstGeom prst="rect">
+                          <a:avLst/>
+                        </a:prstGeom>
+                      </wps:spPr>
+                      <wps:txbx>
+                        <w:txbxContent>
+                          <w:p>
+                            <w:pPr>
+                              <w:spacing w:before="84"/>
+                              <w:ind w:left="20"/>
+                              <w:rPr>
+                                <w:rFonts w:ascii="Trebuchet MS"/>
+                                <w:b/>
+                                <w:sz w:val="54"/>
+                              </w:rPr>
+                            </w:pPr>
+                            <w:r>
+                              <w:rPr>
+                                <w:rFonts w:ascii="Trebuchet MS"/>
+                                <w:b/>
+                                <w:spacing w:val="-5"/>
+                                <w:w w:val="115"/>
+                                <w:sz w:val="54"/>
+                              </w:rPr>
+                              <w:t>C</w:t>
+                            </w:r>
+                            <w:r>
+                              <w:rPr>
+                                <w:rFonts w:ascii="Trebuchet MS"/>
+                                <w:b/>
+                                <w:color w:val="00E6B8"/>
+                                <w:spacing w:val="-5"/>
+                                <w:w w:val="115"/>
+                                <w:position w:val="-1"/>
+                                <w:sz w:val="54"/>
+                              </w:rPr>
+                              <w:t>I</w:t>
+                            </w:r>
+                          </w:p>
+                        </w:txbxContent>
+                      </wps:txbx>
+                      <wps:bodyPr vert="vert" wrap="square" lIns="0" tIns="0" rIns="0" bIns="0" rtlCol="0">
+                        <a:noAutofit/>
+                      </wps:bodyPr>
+                    </wps:wsp>
+                  </a:graphicData>
+                </a:graphic>
+                <wp14:sizeRelH relativeFrom="margin">
+                  <wp14:pctWidth>0</wp14:pctWidth>
+                </wp14:sizeRelH>
+                <wp14:sizeRelV relativeFrom="margin">
+                  <wp14:pctHeight>0</wp14:pctHeight>
+                </wp14:sizeRelV>
+              </wp:anchor>
+            </w:drawing>
+          </mc:Choice>
+          <mc:Fallback>
+            <w:pict>
+              <v:shapetype w14:anchorId="6C2DE957" id="_x0000_t202" coordsize="21600,21600" o:spt="202" path="m,l,21600r21600,l21600,xe">
+                <v:stroke joinstyle="miter"/>
+                <v:path gradientshapeok="t" o:connecttype="rect"/>
+              </v:shapetype>
+              <v:shape id="Textbox 8" o:spid="_x0000_s1026" type="#_x0000_t202" style="position:absolute;left:0;text-align:left;margin-left:432.3pt;margin-top:-25pt;width:41.3pt;height:30pt;z-index:15723008;visibility:visible;mso-wrap-style:square;mso-width-percent:0;mso-height-percent:0;mso-wrap-distance-left:0;mso-wrap-distance-top:0;mso-wrap-distance-right:0;mso-wrap-distance-bottom:0;mso-position-horizontal:absolute;mso-position-horizontal-relative:page;mso-position-vertical:absolute;mso-position-vertical-relative:text;mso-width-percent:0;mso-height-percent:0;mso-width-relative:margin;mso-height-relative:margin;v-text-anchor:top" o:gfxdata="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" filled="f" stroked="f">
+                <v:textbox style="layout-flow:vertical" inset="0,0,0,0">
+                  <w:txbxContent>
+                    <w:p>
+                      <w:pPr>
+                        <w:spacing w:before="84"/>
+                        <w:ind w:left="20"/>
+                        <w:rPr>
+                          <w:rFonts w:ascii="Trebuchet MS"/>
+                          <w:b/>
+                          <w:sz w:val="54"/>
+                        </w:rPr>
+                      </w:pPr>
+                      <w:r>
+                        <w:rPr>
+                          <w:rFonts w:ascii="Trebuchet MS"/>
+                          <w:b/>
+                          <w:spacing w:val="-5"/>
+                          <w:w w:val="115"/>
+                          <w:sz w:val="54"/>
+                        </w:rPr>
+                        <w:t>C</w:t>
+                      </w:r>
+                      <w:r>
+                        <w:rPr>
+                          <w:rFonts w:ascii="Trebuchet MS"/>
+                          <w:b/>
+                          <w:color w:val="00E6B8"/>
+                          <w:spacing w:val="-5"/>
+                          <w:w w:val="115"/>
+                          <w:position w:val="-1"/>
+                          <w:sz w:val="54"/>
+                        </w:rPr>
+                        <w:t>I</w:t>
+                      </w:r>
+                    </w:p>
+                  </w:txbxContent>
+                </v:textbox>
+                <w10:wrap anchorx="page"/>
+              </v:shape>
+            </w:pict>
+          </mc:Fallback>
+        </mc:AlternateContent>
+      </w:r>
       <w:r>
         <w:rPr>
           <w:noProof/>
@@ -100,7 +239,7 @@
           <w:noProof/>
         </w:rPr>
         <w:drawing>
-          <wp:anchor distT="0" distB="0" distL="114300" distR="114300" simplePos="0" relativeHeight="15720958" behindDoc="1" locked="0" layoutInCell="1" allowOverlap="1" wp14:anchorId="64AF359A" wp14:editId="330AE4AD">
+          <wp:anchor distT="0" distB="0" distL="114300" distR="114300" simplePos="0" relativeHeight="15720958" behindDoc="1" locked="0" layoutInCell="1" allowOverlap="1" wp14:anchorId="64AF359A" wp14:editId="47E1B1D7">
             <wp:simplePos x="0" y="0"/>
             <wp:positionH relativeFrom="column">
               <wp:posOffset>-1517867</wp:posOffset>
@@ -149,155 +288,24 @@
       </w:r>
       <w:r>
         <w:rPr>
-          <w:noProof/>
-        </w:rPr>
-        <mc:AlternateContent>
-          <mc:Choice Requires="wps">
-            <w:drawing>
-              <wp:anchor distT="0" distB="0" distL="0" distR="0" simplePos="0" relativeHeight="15723008" behindDoc="0" locked="0" layoutInCell="1" allowOverlap="1" wp14:anchorId="6C2DE957" wp14:editId="40088092">
-                <wp:simplePos x="0" y="0"/>
-                <wp:positionH relativeFrom="page">
-                  <wp:posOffset>4972040</wp:posOffset>
-                </wp:positionH>
-                <wp:positionV relativeFrom="paragraph">
-                  <wp:posOffset>155003</wp:posOffset>
-                </wp:positionV>
-                <wp:extent cx="524644" cy="423746"/>
-                <wp:effectExtent l="0" t="0" r="0" b="0"/>
-                <wp:wrapNone/>
-                <wp:docPr id="8" name="Textbox 8"/>
-                <wp:cNvGraphicFramePr>
-                  <a:graphicFrameLocks xmlns:a="http://schemas.openxmlformats.org/drawingml/2006/main"/>
-                </wp:cNvGraphicFramePr>
-                <a:graphic xmlns:a="http://schemas.openxmlformats.org/drawingml/2006/main">
-                  <a:graphicData uri="http://schemas.microsoft.com/office/word/2010/wordprocessingShape">
-                    <wps:wsp>
-                      <wps:cNvSpPr txBox="1">
-                        <a:spLocks/>
-                      </wps:cNvSpPr>
-                      <wps:spPr>
-                        <a:xfrm>
-                          <a:off x="0" y="0"/>
-                          <a:ext cx="524644" cy="423746"/>
-                        </a:xfrm>
-                        <a:prstGeom prst="rect">
-                          <a:avLst/>
-                        </a:prstGeom>
-                      </wps:spPr>
-                      <wps:txbx>
-                        <w:txbxContent>
-                          <w:p>
-                            <w:pPr>
-                              <w:spacing w:before="84"/>
-                              <w:ind w:left="20"/>
-                              <w:rPr>
-                                <w:rFonts w:ascii="Trebuchet MS"/>
-                                <w:b/>
-                                <w:sz w:val="54"/>
-                              </w:rPr>
-                            </w:pPr>
-                            <w:r>
-                              <w:rPr>
-                                <w:rFonts w:ascii="Trebuchet MS"/>
-                                <w:b/>
-                                <w:spacing w:val="-5"/>
-                                <w:w w:val="115"/>
-                                <w:sz w:val="54"/>
-                              </w:rPr>
-                              <w:t>C</w:t>
-                            </w:r>
-                            <w:r>
-                              <w:rPr>
-                                <w:rFonts w:ascii="Trebuchet MS"/>
-                                <w:b/>
-                                <w:color w:val="00E6B8"/>
-                                <w:spacing w:val="-5"/>
-                                <w:w w:val="115"/>
-                                <w:position w:val="-1"/>
-                                <w:sz w:val="54"/>
-                              </w:rPr>
-                              <w:t>I</w:t>
-                            </w:r>
-                          </w:p>
-                        </w:txbxContent>
-                      </wps:txbx>
-                      <wps:bodyPr vert="vert" wrap="square" lIns="0" tIns="0" rIns="0" bIns="0" rtlCol="0">
-                        <a:noAutofit/>
-                      </wps:bodyPr>
-                    </wps:wsp>
-                  </a:graphicData>
-                </a:graphic>
-                <wp14:sizeRelH relativeFrom="margin">
-                  <wp14:pctWidth>0</wp14:pctWidth>
-                </wp14:sizeRelH>
-                <wp14:sizeRelV relativeFrom="margin">
-                  <wp14:pctHeight>0</wp14:pctHeight>
-                </wp14:sizeRelV>
-              </wp:anchor>
-            </w:drawing>
-          </mc:Choice>
-          <mc:Fallback xmlns="">
-            <w:pict>
-              <v:shapetype w14:anchorId="6C2DE957" id="_x0000_t202" coordsize="21600,21600" o:spt="202" path="m,l,21600r21600,l21600,xe">
-                <v:stroke joinstyle="miter"/>
-                <v:path gradientshapeok="t" o:connecttype="rect"/>
-              </v:shapetype>
-              <v:shape id="Textbox 8" o:spid="_x0000_s1026" type="#_x0000_t202" style="position:absolute;left:0;text-align:left;margin-left:391.5pt;margin-top:12.2pt;width:41.3pt;height:33.35pt;z-index:15723008;visibility:visible;mso-wrap-style:square;mso-width-percent:0;mso-height-percent:0;mso-wrap-distance-left:0;mso-wrap-distance-top:0;mso-wrap-distance-right:0;mso-wrap-distance-bottom:0;mso-position-horizontal:absolute;mso-position-horizontal-relative:page;mso-position-vertical:absolute;mso-position-vertical-relative:text;mso-width-percent:0;mso-height-percent:0;mso-width-relative:margin;mso-height-relative:margin;v-text-anchor:top" o:gfxdata="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" filled="f" stroked="f">
-                <v:textbox style="layout-flow:vertical" inset="0,0,0,0">
-                  <w:txbxContent>
-                    <w:p>
-                      <w:pPr>
-                        <w:spacing w:before="84"/>
-                        <w:ind w:left="20"/>
-                        <w:rPr>
-                          <w:rFonts w:ascii="Trebuchet MS"/>
-                          <w:b/>
-                          <w:sz w:val="54"/>
-                        </w:rPr>
-                      </w:pPr>
-                      <w:r>
-                        <w:rPr>
-                          <w:rFonts w:ascii="Trebuchet MS"/>
-                          <w:b/>
-                          <w:spacing w:val="-5"/>
-                          <w:w w:val="115"/>
-                          <w:sz w:val="54"/>
-                        </w:rPr>
-                        <w:t>C</w:t>
-                      </w:r>
-                      <w:r>
-                        <w:rPr>
-                          <w:rFonts w:ascii="Trebuchet MS"/>
-                          <w:b/>
-                          <w:color w:val="00E6B8"/>
-                          <w:spacing w:val="-5"/>
-                          <w:w w:val="115"/>
-                          <w:position w:val="-1"/>
-                          <w:sz w:val="54"/>
-                        </w:rPr>
-                        <w:t>I</w:t>
-                      </w:r>
-                    </w:p>
-                  </w:txbxContent>
-                </v:textbox>
-                <w10:wrap anchorx="page"/>
-              </v:shape>
-            </w:pict>
-          </mc:Fallback>
-        </mc:AlternateContent>
-      </w:r>
-      <w:r>
-        <w:rPr>
           <w:spacing w:val="-2"/>
           <w:w w:val="120"/>
           <w:sz w:val="55"/>
         </w:rPr>
         <w:t>ACME</w:t>
       </w:r>
-    </w:p>
-    <w:p>
-      <w:pPr>
-        <w:pStyle w:val="BodyText"/>
+      <w:r>
+        <w:rPr>
+          <w:spacing w:val="-2"/>
+          <w:w w:val="120"/>
+          <w:sz w:val="55"/>
+        </w:rPr>
+        <w:t>v2</w:t>
+      </w:r>
+    </w:p>
+    <w:p>
+      <w:pPr>
+        <w:pStyle w:val="Textkrper"/>
         <w:rPr>
           <w:rFonts w:ascii="Trebuchet MS"/>
           <w:b/>
@@ -307,7 +315,29 @@
     </w:p>
     <w:p>
       <w:pPr>
-        <w:pStyle w:val="BodyText"/>
+        <w:pStyle w:val="Textkrper"/>
+        <w:rPr>
+          <w:rFonts w:ascii="Trebuchet MS"/>
+          <w:b/>
+          <w:sz w:val="93"/>
+        </w:rPr>
+      </w:pPr>
+    </w:p>
+    <w:p>
+      <w:pPr>
+        <w:pStyle w:val="Textkrper"/>
+        <w:spacing w:before="971"/>
+        <w:rPr>
+          <w:rFonts w:ascii="Trebuchet MS"/>
+          <w:b/>
+          <w:sz w:val="93"/>
+        </w:rPr>
+      </w:pPr>
+    </w:p>
+    <w:p>
+      <w:pPr>
+        <w:spacing w:before="1" w:line="242" w:lineRule="auto"/>
+        <w:ind w:left="1139" w:right="4633"/>
         <w:rPr>
           <w:rFonts w:ascii="Trebuchet MS"/>
           <w:b/>
@@ -322,28 +352,37 @@
           <w:sz w:val="93"/>
         </w:rPr>
         <w:drawing>
-          <wp:anchor distT="0" distB="0" distL="114300" distR="114300" simplePos="0" relativeHeight="487123968" behindDoc="1" locked="0" layoutInCell="1" allowOverlap="1" wp14:anchorId="1CA7D2A1" wp14:editId="63E406B6">
+          <wp:anchor distT="0" distB="0" distL="114300" distR="114300" simplePos="0" relativeHeight="487123968" behindDoc="1" locked="0" layoutInCell="1" allowOverlap="1" wp14:anchorId="1CA7D2A1" wp14:editId="153D3D74">
             <wp:simplePos x="0" y="0"/>
             <wp:positionH relativeFrom="column">
-              <wp:posOffset>4498356</wp:posOffset>
+              <wp:posOffset>4495800</wp:posOffset>
             </wp:positionH>
             <wp:positionV relativeFrom="paragraph">
-              <wp:posOffset>357505</wp:posOffset>
+              <wp:posOffset>645160</wp:posOffset>
             </wp:positionV>
-            <wp:extent cx="3552802" cy="6915133"/>
+            <wp:extent cx="3552190" cy="2367915"/>
             <wp:effectExtent l="0" t="0" r="3810" b="0"/>
             <wp:wrapNone/>
-            <wp:docPr id="1081891895" name="Image 4"/>
+            <wp:docPr id="1081891895" name="Image 4" descr="Kostenloses Foto: Colobus Affen, Affe, Äffchen, Zoo - Kostenloses Bild ..."/>
             <wp:cNvGraphicFramePr/>
             <a:graphic xmlns:a="http://schemas.openxmlformats.org/drawingml/2006/main">
               <a:graphicData uri="http://schemas.openxmlformats.org/drawingml/2006/picture">
                 <pic:pic xmlns:pic="http://schemas.openxmlformats.org/drawingml/2006/picture">
                   <pic:nvPicPr>
-                    <pic:cNvPr id="1081891895" name="Image 4"/>
+                    <pic:cNvPr id="1081891895" name="Image 4" descr="Kostenloses Foto: Colobus Affen, Affe, Äffchen, Zoo - Kostenloses Bild ..."/>
                     <pic:cNvPicPr/>
                   </pic:nvPicPr>
                   <pic:blipFill>
-                    <a:blip r:embed="rId5" cstate="print"/>
+                    <a:blip r:embed="rId5" cstate="print">
+                      <a:extLst>
+                        <a:ext uri="{28A0092B-C50C-407E-A947-70E740481C1C}">
+                          <a14:useLocalDpi xmlns:a14="http://schemas.microsoft.com/office/drawing/2010/main" val="0"/>
+                        </a:ext>
+                        <a:ext uri="{837473B0-CC2E-450A-ABE3-18F120FF3D39}">
+                          <a1611:picAttrSrcUrl xmlns:a1611="http://schemas.microsoft.com/office/drawing/2016/11/main" r:id="rId6"/>
+                        </a:ext>
+                      </a:extLst>
+                    </a:blip>
                     <a:stretch>
                       <a:fillRect/>
                     </a:stretch>
@@ -351,7 +390,7 @@
                   <pic:spPr>
                     <a:xfrm>
                       <a:off x="0" y="0"/>
-                      <a:ext cx="3552802" cy="6915133"/>
+                      <a:ext cx="3552190" cy="2367915"/>
                     </a:xfrm>
                     <a:prstGeom prst="rect">
                       <a:avLst/>
@@ -360,41 +399,11 @@
                 </pic:pic>
               </a:graphicData>
             </a:graphic>
+            <wp14:sizeRelV relativeFrom="margin">
+              <wp14:pctHeight>0</wp14:pctHeight>
+            </wp14:sizeRelV>
           </wp:anchor>
         </w:drawing>
-      </w:r>
-    </w:p>
-    <w:p>
-      <w:pPr>
-        <w:pStyle w:val="BodyText"/>
-        <w:spacing w:before="971"/>
-        <w:rPr>
-          <w:rFonts w:ascii="Trebuchet MS"/>
-          <w:b/>
-          <w:sz w:val="93"/>
-        </w:rPr>
-      </w:pPr>
-    </w:p>
-    <w:p>
-      <w:pPr>
-        <w:spacing w:before="1" w:line="242" w:lineRule="auto"/>
-        <w:ind w:left="1139" w:right="4633"/>
-        <w:rPr>
-          <w:rFonts w:ascii="Trebuchet MS"/>
-          <w:b/>
-          <w:sz w:val="93"/>
-        </w:rPr>
-      </w:pPr>
-      <w:r>
-        <w:rPr>
-          <w:rFonts w:ascii="Trebuchet MS"/>
-          <w:b/>
-          <w:color w:val="FFFFFF"/>
-          <w:spacing w:val="-2"/>
-          <w:w w:val="110"/>
-          <w:sz w:val="93"/>
-        </w:rPr>
-        <w:t xml:space="preserve">Monthly </w:t>
       </w:r>
       <w:r>
         <w:rPr>
@@ -405,12 +414,12 @@
           <w:w w:val="115"/>
           <w:sz w:val="93"/>
         </w:rPr>
-        <w:t>Sales</w:t>
+        <w:t>VERTRIEB</w:t>
       </w:r>
     </w:p>
     <w:p>
       <w:pPr>
-        <w:pStyle w:val="Heading4"/>
+        <w:pStyle w:val="berschrift4"/>
         <w:spacing w:before="777"/>
         <w:ind w:left="1139" w:right="0"/>
         <w:jc w:val="left"/>
@@ -421,12 +430,12 @@
           <w:spacing w:val="38"/>
           <w:w w:val="110"/>
         </w:rPr>
-        <w:t>REPORT</w:t>
+        <w:t>BERICHT</w:t>
       </w:r>
     </w:p>
     <w:p>
       <w:pPr>
-        <w:pStyle w:val="BodyText"/>
+        <w:pStyle w:val="Textkrper"/>
         <w:rPr>
           <w:sz w:val="21"/>
         </w:rPr>
@@ -497,7 +506,7 @@
               </wp:anchor>
             </w:drawing>
           </mc:Choice>
-          <mc:Fallback xmlns="">
+          <mc:Fallback>
             <w:pict>
               <v:shape w14:anchorId="07202C01" id="Graphic 5" o:spid="_x0000_s1026" style="position:absolute;margin-left:56.25pt;margin-top:.4pt;width:198.05pt;height:.1pt;z-index:-16191488;visibility:visible;mso-wrap-style:square;mso-wrap-distance-left:9pt;mso-wrap-distance-top:0;mso-wrap-distance-right:9pt;mso-wrap-distance-bottom:0;mso-position-horizontal:absolute;mso-position-horizontal-relative:text;mso-position-vertical:absolute;mso-position-vertical-relative:text;v-text-anchor:top" coordsize="2515235,1270" o:gfxdata="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" path="m,l2514950,e" filled="f" strokecolor="#d0dffd" strokeweight="1.5pt">
                 <v:path arrowok="t"/>
@@ -509,7 +518,7 @@
     </w:p>
     <w:p>
       <w:pPr>
-        <w:pStyle w:val="BodyText"/>
+        <w:pStyle w:val="Textkrper"/>
         <w:rPr>
           <w:sz w:val="21"/>
         </w:rPr>
@@ -616,7 +625,7 @@
               </wp:anchor>
             </w:drawing>
           </mc:Choice>
-          <mc:Fallback xmlns="">
+          <mc:Fallback>
             <w:pict>
               <v:shape w14:anchorId="0B1686FD" id="Text Box 8" o:spid="_x0000_s1027" type="#_x0000_t202" style="position:absolute;margin-left:48.25pt;margin-top:2.65pt;width:172.95pt;height:31.6pt;z-index:-16185344;visibility:visible;mso-wrap-style:square;mso-width-percent:0;mso-height-percent:0;mso-wrap-distance-left:9pt;mso-wrap-distance-top:0;mso-wrap-distance-right:9pt;mso-wrap-distance-bottom:0;mso-position-horizontal:absolute;mso-position-horizontal-relative:text;mso-position-vertical:absolute;mso-position-vertical-relative:text;mso-width-percent:0;mso-height-percent:0;mso-width-relative:margin;mso-height-relative:margin;v-text-anchor:top" o:gfxdata="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" filled="f" stroked="f" strokeweight=".5pt">
                 <v:textbox>
@@ -667,7 +676,7 @@
     </w:p>
     <w:p>
       <w:pPr>
-        <w:pStyle w:val="BodyText"/>
+        <w:pStyle w:val="Textkrper"/>
         <w:rPr>
           <w:sz w:val="21"/>
         </w:rPr>
@@ -675,7 +684,7 @@
     </w:p>
     <w:p>
       <w:pPr>
-        <w:pStyle w:val="BodyText"/>
+        <w:pStyle w:val="Textkrper"/>
         <w:rPr>
           <w:sz w:val="21"/>
         </w:rPr>
@@ -683,7 +692,7 @@
     </w:p>
     <w:p>
       <w:pPr>
-        <w:pStyle w:val="BodyText"/>
+        <w:pStyle w:val="Textkrper"/>
         <w:rPr>
           <w:sz w:val="21"/>
         </w:rPr>
@@ -788,7 +797,7 @@
               </wp:anchor>
             </w:drawing>
           </mc:Choice>
-          <mc:Fallback xmlns="">
+          <mc:Fallback>
             <w:pict>
               <v:shape w14:anchorId="68E7BCD6" id="_x0000_s1028" type="#_x0000_t202" style="position:absolute;margin-left:47.9pt;margin-top:7.3pt;width:172.95pt;height:31.6pt;z-index:-16183296;visibility:visible;mso-wrap-style:square;mso-width-percent:0;mso-height-percent:0;mso-wrap-distance-left:9pt;mso-wrap-distance-top:0;mso-wrap-distance-right:9pt;mso-wrap-distance-bottom:0;mso-position-horizontal:absolute;mso-position-horizontal-relative:text;mso-position-vertical:absolute;mso-position-vertical-relative:text;mso-width-percent:0;mso-height-percent:0;mso-width-relative:margin;mso-height-relative:margin;v-text-anchor:top" o:gfxdata="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" filled="f" stroked="f" strokeweight=".5pt">
                 <v:textbox>
@@ -837,7 +846,7 @@
     </w:p>
     <w:p>
       <w:pPr>
-        <w:pStyle w:val="BodyText"/>
+        <w:pStyle w:val="Textkrper"/>
         <w:rPr>
           <w:sz w:val="21"/>
         </w:rPr>
@@ -845,7 +854,7 @@
     </w:p>
     <w:p>
       <w:pPr>
-        <w:pStyle w:val="BodyText"/>
+        <w:pStyle w:val="Textkrper"/>
         <w:rPr>
           <w:sz w:val="21"/>
         </w:rPr>
@@ -853,7 +862,7 @@
     </w:p>
     <w:p>
       <w:pPr>
-        <w:pStyle w:val="BodyText"/>
+        <w:pStyle w:val="Textkrper"/>
         <w:rPr>
           <w:sz w:val="21"/>
         </w:rPr>
@@ -861,7 +870,7 @@
     </w:p>
     <w:p>
       <w:pPr>
-        <w:pStyle w:val="BodyText"/>
+        <w:pStyle w:val="Textkrper"/>
         <w:rPr>
           <w:sz w:val="21"/>
         </w:rPr>
@@ -869,7 +878,7 @@
     </w:p>
     <w:p>
       <w:pPr>
-        <w:pStyle w:val="BodyText"/>
+        <w:pStyle w:val="Textkrper"/>
         <w:rPr>
           <w:sz w:val="21"/>
         </w:rPr>
@@ -877,7 +886,7 @@
     </w:p>
     <w:p>
       <w:pPr>
-        <w:pStyle w:val="BodyText"/>
+        <w:pStyle w:val="Textkrper"/>
         <w:rPr>
           <w:sz w:val="21"/>
         </w:rPr>
@@ -885,7 +894,7 @@
     </w:p>
     <w:p>
       <w:pPr>
-        <w:pStyle w:val="BodyText"/>
+        <w:pStyle w:val="Textkrper"/>
         <w:rPr>
           <w:sz w:val="21"/>
         </w:rPr>
@@ -893,7 +902,7 @@
     </w:p>
     <w:p>
       <w:pPr>
-        <w:pStyle w:val="BodyText"/>
+        <w:pStyle w:val="Textkrper"/>
         <w:rPr>
           <w:sz w:val="21"/>
         </w:rPr>
@@ -901,7 +910,7 @@
     </w:p>
     <w:p>
       <w:pPr>
-        <w:pStyle w:val="BodyText"/>
+        <w:pStyle w:val="Textkrper"/>
         <w:rPr>
           <w:sz w:val="21"/>
         </w:rPr>
@@ -909,7 +918,7 @@
     </w:p>
     <w:p>
       <w:pPr>
-        <w:pStyle w:val="BodyText"/>
+        <w:pStyle w:val="Textkrper"/>
         <w:rPr>
           <w:sz w:val="21"/>
         </w:rPr>
@@ -917,7 +926,7 @@
     </w:p>
     <w:p>
       <w:pPr>
-        <w:pStyle w:val="BodyText"/>
+        <w:pStyle w:val="Textkrper"/>
         <w:rPr>
           <w:sz w:val="21"/>
         </w:rPr>
@@ -925,7 +934,7 @@
     </w:p>
     <w:p>
       <w:pPr>
-        <w:pStyle w:val="BodyText"/>
+        <w:pStyle w:val="Textkrper"/>
         <w:rPr>
           <w:sz w:val="21"/>
         </w:rPr>
@@ -933,7 +942,7 @@
     </w:p>
     <w:p>
       <w:pPr>
-        <w:pStyle w:val="Heading4"/>
+        <w:pStyle w:val="berschrift4"/>
         <w:jc w:val="center"/>
         <w:rPr>
           <w:rFonts w:ascii="Arial"/>
@@ -1028,7 +1037,7 @@
               </wp:anchor>
             </w:drawing>
           </mc:Choice>
-          <mc:Fallback xmlns="">
+          <mc:Fallback>
             <w:pict>
               <v:shape w14:anchorId="04F78584" id="Graphic 6" o:spid="_x0000_s1026" style="position:absolute;margin-left:56.25pt;margin-top:34.8pt;width:335.25pt;height:.1pt;z-index:-16190464;visibility:visible;mso-wrap-style:square;mso-wrap-distance-left:9pt;mso-wrap-distance-top:0;mso-wrap-distance-right:9pt;mso-wrap-distance-bottom:0;mso-position-horizontal:absolute;mso-position-horizontal-relative:text;mso-position-vertical:absolute;mso-position-vertical-relative:text;v-text-anchor:top" coordsize="4257675,1270" o:gfxdata="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" path="m,l4257675,e" filled="f" strokecolor="#d0dffd">
                 <v:path arrowok="t"/>
@@ -1102,7 +1111,7 @@
               </wp:anchor>
             </w:drawing>
           </mc:Choice>
-          <mc:Fallback xmlns="">
+          <mc:Fallback>
             <w:pict>
               <v:shape w14:anchorId="320E26E3" id="Graphic 7" o:spid="_x0000_s1026" style="position:absolute;margin-left:316.5pt;margin-top:34.8pt;width:75pt;height:.1pt;z-index:-16189440;visibility:visible;mso-wrap-style:square;mso-wrap-distance-left:9pt;mso-wrap-distance-top:0;mso-wrap-distance-right:9pt;mso-wrap-distance-bottom:0;mso-position-horizontal:absolute;mso-position-horizontal-relative:text;mso-position-vertical:absolute;mso-position-vertical-relative:text;v-text-anchor:top" coordsize="952500,1270" o:gfxdata="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" path="m,l952500,e" filled="f" strokecolor="#00e6b8">
                 <v:path arrowok="t"/>
@@ -1190,7 +1199,7 @@
               </wp:anchor>
             </w:drawing>
           </mc:Choice>
-          <mc:Fallback xmlns="">
+          <mc:Fallback>
             <w:pict>
               <v:shape w14:anchorId="65C588B7" id="_x0000_s1029" type="#_x0000_t202" style="position:absolute;left:0;text-align:left;margin-left:441.65pt;margin-top:23.3pt;width:160.9pt;height:22.3pt;z-index:-16187392;visibility:visible;mso-wrap-style:square;mso-wrap-distance-left:9pt;mso-wrap-distance-top:0;mso-wrap-distance-right:9pt;mso-wrap-distance-bottom:0;mso-position-horizontal:absolute;mso-position-horizontal-relative:text;mso-position-vertical:absolute;mso-position-vertical-relative:text;v-text-anchor:top" o:gfxdata="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" fillcolor="white [3201]" stroked="f" strokeweight=".5pt">
                 <v:textbox>
@@ -1225,7 +1234,7 @@
         </w:rPr>
         <w:tab/>
       </w:r>
-      <w:hyperlink r:id="rId6"/>
+      <w:hyperlink r:id="rId7"/>
     </w:p>
     <w:sectPr>
       <w:type w:val="continuous"/>
@@ -1238,7 +1247,7 @@
 </file>
 
 <file path=word/styles.xml><?xml version="1.0" encoding="utf-8"?>
-<w:styles xmlns:mc="http://schemas.openxmlformats.org/markup-compatibility/2006" xmlns:r="http://schemas.openxmlformats.org/officeDocument/2006/relationships" xmlns:w="http://schemas.openxmlformats.org/wordprocessingml/2006/main" xmlns:w14="http://schemas.microsoft.com/office/word/2010/wordml" xmlns:w15="http://schemas.microsoft.com/office/word/2012/wordml" xmlns:w16cex="http://schemas.microsoft.com/office/word/2018/wordml/cex" xmlns:w16cid="http://schemas.microsoft.com/office/word/2016/wordml/cid" xmlns:w16="http://schemas.microsoft.com/office/word/2018/wordml" xmlns:w16sdtdh="http://schemas.microsoft.com/office/word/2020/wordml/sdtdatahash" xmlns:w16se="http://schemas.microsoft.com/office/word/2015/wordml/symex" mc:Ignorable="w14 w15 w16se w16cid w16 w16cex w16sdtdh">
+<w:styles xmlns:mc="http://schemas.openxmlformats.org/markup-compatibility/2006" xmlns:r="http://schemas.openxmlformats.org/officeDocument/2006/relationships" xmlns:w="http://schemas.openxmlformats.org/wordprocessingml/2006/main" xmlns:w14="http://schemas.microsoft.com/office/word/2010/wordml" xmlns:w15="http://schemas.microsoft.com/office/word/2012/wordml" xmlns:w16cex="http://schemas.microsoft.com/office/word/2018/wordml/cex" xmlns:w16cid="http://schemas.microsoft.com/office/word/2016/wordml/cid" xmlns:w16="http://schemas.microsoft.com/office/word/2018/wordml" xmlns:w16du="http://schemas.microsoft.com/office/word/2023/wordml/word16du" xmlns:w16sdtdh="http://schemas.microsoft.com/office/word/2020/wordml/sdtdatahash" xmlns:w16se="http://schemas.microsoft.com/office/word/2015/wordml/symex" mc:Ignorable="w14 w15 w16se w16cid w16 w16cex w16sdtdh w16du">
   <w:docDefaults>
     <w:rPrDefault>
       <w:rPr>
@@ -1634,16 +1643,16 @@
     <w:lsdException w:name="Unresolved Mention" w:semiHidden="1" w:unhideWhenUsed="1"/>
     <w:lsdException w:name="Smart Link" w:semiHidden="1" w:unhideWhenUsed="1"/>
   </w:latentStyles>
-  <w:style w:type="paragraph" w:default="1" w:styleId="Normal">
+  <w:style w:type="paragraph" w:default="1" w:styleId="Standard">
     <w:name w:val="Normal"/>
     <w:qFormat/>
     <w:rPr>
       <w:rFonts w:ascii="Calibri" w:eastAsia="Calibri" w:hAnsi="Calibri" w:cs="Calibri"/>
     </w:rPr>
   </w:style>
-  <w:style w:type="paragraph" w:styleId="Heading1">
+  <w:style w:type="paragraph" w:styleId="berschrift1">
     <w:name w:val="heading 1"/>
-    <w:basedOn w:val="Normal"/>
+    <w:basedOn w:val="Standard"/>
     <w:uiPriority w:val="9"/>
     <w:qFormat/>
     <w:pPr>
@@ -1659,9 +1668,9 @@
       <w:szCs w:val="64"/>
     </w:rPr>
   </w:style>
-  <w:style w:type="paragraph" w:styleId="Heading2">
+  <w:style w:type="paragraph" w:styleId="berschrift2">
     <w:name w:val="heading 2"/>
-    <w:basedOn w:val="Normal"/>
+    <w:basedOn w:val="Standard"/>
     <w:uiPriority w:val="9"/>
     <w:unhideWhenUsed/>
     <w:qFormat/>
@@ -1678,9 +1687,9 @@
       <w:szCs w:val="58"/>
     </w:rPr>
   </w:style>
-  <w:style w:type="paragraph" w:styleId="Heading3">
+  <w:style w:type="paragraph" w:styleId="berschrift3">
     <w:name w:val="heading 3"/>
-    <w:basedOn w:val="Normal"/>
+    <w:basedOn w:val="Standard"/>
     <w:uiPriority w:val="9"/>
     <w:unhideWhenUsed/>
     <w:qFormat/>
@@ -1696,9 +1705,9 @@
       <w:szCs w:val="44"/>
     </w:rPr>
   </w:style>
-  <w:style w:type="paragraph" w:styleId="Heading4">
+  <w:style w:type="paragraph" w:styleId="berschrift4">
     <w:name w:val="heading 4"/>
-    <w:basedOn w:val="Normal"/>
+    <w:basedOn w:val="Standard"/>
     <w:uiPriority w:val="9"/>
     <w:unhideWhenUsed/>
     <w:qFormat/>
@@ -1713,9 +1722,9 @@
       <w:szCs w:val="43"/>
     </w:rPr>
   </w:style>
-  <w:style w:type="paragraph" w:styleId="Heading5">
+  <w:style w:type="paragraph" w:styleId="berschrift5">
     <w:name w:val="heading 5"/>
-    <w:basedOn w:val="Normal"/>
+    <w:basedOn w:val="Standard"/>
     <w:uiPriority w:val="9"/>
     <w:unhideWhenUsed/>
     <w:qFormat/>
@@ -1732,10 +1741,10 @@
       <w:szCs w:val="27"/>
     </w:rPr>
   </w:style>
-  <w:style w:type="paragraph" w:styleId="Heading6">
+  <w:style w:type="paragraph" w:styleId="berschrift6">
     <w:name w:val="heading 6"/>
-    <w:basedOn w:val="Normal"/>
-    <w:link w:val="Heading6Char"/>
+    <w:basedOn w:val="Standard"/>
+    <w:link w:val="berschrift6Zchn"/>
     <w:uiPriority w:val="9"/>
     <w:unhideWhenUsed/>
     <w:qFormat/>
@@ -1752,10 +1761,10 @@
       <w:szCs w:val="25"/>
     </w:rPr>
   </w:style>
-  <w:style w:type="paragraph" w:styleId="Heading7">
+  <w:style w:type="paragraph" w:styleId="berschrift7">
     <w:name w:val="heading 7"/>
-    <w:basedOn w:val="Normal"/>
-    <w:link w:val="Heading7Char"/>
+    <w:basedOn w:val="Standard"/>
+    <w:link w:val="berschrift7Zchn"/>
     <w:uiPriority w:val="1"/>
     <w:qFormat/>
     <w:pPr>
@@ -1770,10 +1779,10 @@
       <w:szCs w:val="24"/>
     </w:rPr>
   </w:style>
-  <w:style w:type="paragraph" w:styleId="Heading8">
+  <w:style w:type="paragraph" w:styleId="berschrift8">
     <w:name w:val="heading 8"/>
-    <w:basedOn w:val="Normal"/>
-    <w:link w:val="Heading8Char"/>
+    <w:basedOn w:val="Standard"/>
+    <w:link w:val="berschrift8Zchn"/>
     <w:uiPriority w:val="1"/>
     <w:qFormat/>
     <w:pPr>
@@ -1785,9 +1794,9 @@
       <w:szCs w:val="24"/>
     </w:rPr>
   </w:style>
-  <w:style w:type="paragraph" w:styleId="Heading9">
+  <w:style w:type="paragraph" w:styleId="berschrift9">
     <w:name w:val="heading 9"/>
-    <w:basedOn w:val="Normal"/>
+    <w:basedOn w:val="Standard"/>
     <w:uiPriority w:val="1"/>
     <w:qFormat/>
     <w:pPr>
@@ -1799,13 +1808,13 @@
       <w:bCs/>
     </w:rPr>
   </w:style>
-  <w:style w:type="character" w:default="1" w:styleId="DefaultParagraphFont">
+  <w:style w:type="character" w:default="1" w:styleId="Absatz-Standardschriftart">
     <w:name w:val="Default Paragraph Font"/>
     <w:uiPriority w:val="1"/>
     <w:semiHidden/>
     <w:unhideWhenUsed/>
   </w:style>
-  <w:style w:type="table" w:default="1" w:styleId="TableNormal">
+  <w:style w:type="table" w:default="1" w:styleId="NormaleTabelle">
     <w:name w:val="Normal Table"/>
     <w:uiPriority w:val="99"/>
     <w:semiHidden/>
@@ -1820,15 +1829,15 @@
       </w:tblCellMar>
     </w:tblPr>
   </w:style>
-  <w:style w:type="numbering" w:default="1" w:styleId="NoList">
+  <w:style w:type="numbering" w:default="1" w:styleId="KeineListe">
     <w:name w:val="No List"/>
     <w:uiPriority w:val="99"/>
     <w:semiHidden/>
     <w:unhideWhenUsed/>
   </w:style>
-  <w:style w:type="paragraph" w:styleId="TOC1">
+  <w:style w:type="paragraph" w:styleId="Verzeichnis1">
     <w:name w:val="toc 1"/>
-    <w:basedOn w:val="Normal"/>
+    <w:basedOn w:val="Standard"/>
     <w:uiPriority w:val="1"/>
     <w:qFormat/>
     <w:pPr>
@@ -1840,9 +1849,9 @@
       <w:szCs w:val="28"/>
     </w:rPr>
   </w:style>
-  <w:style w:type="paragraph" w:styleId="TOC2">
+  <w:style w:type="paragraph" w:styleId="Verzeichnis2">
     <w:name w:val="toc 2"/>
-    <w:basedOn w:val="Normal"/>
+    <w:basedOn w:val="Standard"/>
     <w:uiPriority w:val="1"/>
     <w:qFormat/>
     <w:pPr>
@@ -1854,22 +1863,22 @@
       <w:szCs w:val="28"/>
     </w:rPr>
   </w:style>
-  <w:style w:type="paragraph" w:styleId="BodyText">
+  <w:style w:type="paragraph" w:styleId="Textkrper">
     <w:name w:val="Body Text"/>
-    <w:basedOn w:val="Normal"/>
-    <w:link w:val="BodyTextChar"/>
+    <w:basedOn w:val="Standard"/>
+    <w:link w:val="TextkrperZchn"/>
     <w:uiPriority w:val="1"/>
     <w:qFormat/>
   </w:style>
-  <w:style w:type="paragraph" w:styleId="ListParagraph">
+  <w:style w:type="paragraph" w:styleId="Listenabsatz">
     <w:name w:val="List Paragraph"/>
-    <w:basedOn w:val="Normal"/>
+    <w:basedOn w:val="Standard"/>
     <w:uiPriority w:val="1"/>
     <w:qFormat/>
   </w:style>
   <w:style w:type="paragraph" w:customStyle="1" w:styleId="TableParagraph">
     <w:name w:val="Table Paragraph"/>
-    <w:basedOn w:val="Normal"/>
+    <w:basedOn w:val="Standard"/>
     <w:uiPriority w:val="1"/>
     <w:qFormat/>
     <w:pPr>
@@ -1880,10 +1889,10 @@
       <w:rFonts w:ascii="Trebuchet MS" w:eastAsia="Trebuchet MS" w:hAnsi="Trebuchet MS" w:cs="Trebuchet MS"/>
     </w:rPr>
   </w:style>
-  <w:style w:type="character" w:customStyle="1" w:styleId="Heading6Char">
-    <w:name w:val="Heading 6 Char"/>
-    <w:basedOn w:val="DefaultParagraphFont"/>
-    <w:link w:val="Heading6"/>
+  <w:style w:type="character" w:customStyle="1" w:styleId="berschrift6Zchn">
+    <w:name w:val="Überschrift 6 Zchn"/>
+    <w:basedOn w:val="Absatz-Standardschriftart"/>
+    <w:link w:val="berschrift6"/>
     <w:uiPriority w:val="9"/>
     <w:rsid w:val="00692DE3"/>
     <w:rPr>
@@ -1894,10 +1903,10 @@
       <w:szCs w:val="25"/>
     </w:rPr>
   </w:style>
-  <w:style w:type="character" w:customStyle="1" w:styleId="Heading7Char">
-    <w:name w:val="Heading 7 Char"/>
-    <w:basedOn w:val="DefaultParagraphFont"/>
-    <w:link w:val="Heading7"/>
+  <w:style w:type="character" w:customStyle="1" w:styleId="berschrift7Zchn">
+    <w:name w:val="Überschrift 7 Zchn"/>
+    <w:basedOn w:val="Absatz-Standardschriftart"/>
+    <w:link w:val="berschrift7"/>
     <w:uiPriority w:val="1"/>
     <w:rsid w:val="00692DE3"/>
     <w:rPr>
@@ -1908,10 +1917,10 @@
       <w:szCs w:val="24"/>
     </w:rPr>
   </w:style>
-  <w:style w:type="character" w:customStyle="1" w:styleId="Heading8Char">
-    <w:name w:val="Heading 8 Char"/>
-    <w:basedOn w:val="DefaultParagraphFont"/>
-    <w:link w:val="Heading8"/>
+  <w:style w:type="character" w:customStyle="1" w:styleId="berschrift8Zchn">
+    <w:name w:val="Überschrift 8 Zchn"/>
+    <w:basedOn w:val="Absatz-Standardschriftart"/>
+    <w:link w:val="berschrift8"/>
     <w:uiPriority w:val="1"/>
     <w:rsid w:val="00692DE3"/>
     <w:rPr>
@@ -1920,10 +1929,10 @@
       <w:szCs w:val="24"/>
     </w:rPr>
   </w:style>
-  <w:style w:type="character" w:customStyle="1" w:styleId="BodyTextChar">
-    <w:name w:val="Body Text Char"/>
-    <w:basedOn w:val="DefaultParagraphFont"/>
-    <w:link w:val="BodyText"/>
+  <w:style w:type="character" w:customStyle="1" w:styleId="TextkrperZchn">
+    <w:name w:val="Textkörper Zchn"/>
+    <w:basedOn w:val="Absatz-Standardschriftart"/>
+    <w:link w:val="Textkrper"/>
     <w:uiPriority w:val="1"/>
     <w:rsid w:val="00692DE3"/>
     <w:rPr>

</xml_diff>